<commit_message>
Actualizacion fase 2 13-10-2025 23:33
</commit_message>
<xml_diff>
--- a/Fase 2/Evidencias Grupales/2.4_GuiaEstudiante_Fase 2_DesarrolloProyecto APT.docx
+++ b/Fase 2/Evidencias Grupales/2.4_GuiaEstudiante_Fase 2_DesarrolloProyecto APT.docx
@@ -2263,6 +2263,15 @@
               </w:rPr>
               <w:t>Actividade</w:t>
             </w:r>
+            <w:r>
+              <w:rPr>
+                <w:rFonts w:ascii="Calibri" w:hAnsi="Calibri"/>
+                <w:color w:val="1F3864" w:themeColor="accent1" w:themeTint="FF" w:themeShade="80"/>
+                <w:sz w:val="18"/>
+                <w:szCs w:val="18"/>
+              </w:rPr>
+              <w:t>s</w:t>
+            </w:r>
           </w:p>
         </w:tc>
         <w:tc>
@@ -3913,28 +3922,23 @@
           <w:p>
             <w:pPr>
               <w:pStyle w:val="Normal"/>
-              <w:jc w:val="both"/>
-              <w:rPr>
-                <w:rFonts w:ascii="Calibri" w:hAnsi="Calibri" w:cs="Arial"/>
-                <w:i w:val="1"/>
-                <w:iCs w:val="1"/>
-                <w:color w:val="548DD4"/>
-                <w:sz w:val="18"/>
-                <w:szCs w:val="18"/>
-                <w:lang w:eastAsia="es-CL"/>
-              </w:rPr>
-            </w:pPr>
-            <w:r>
-              <w:rPr>
-                <w:rFonts w:ascii="Calibri" w:hAnsi="Calibri" w:cs="Arial"/>
-                <w:i w:val="1"/>
-                <w:iCs w:val="1"/>
-                <w:color w:val="548DD4"/>
-                <w:sz w:val="18"/>
-                <w:szCs w:val="18"/>
-                <w:lang w:eastAsia="es-CL"/>
-              </w:rPr>
-              <w:t>Plazo extendido</w:t>
+              <w:suppressLineNumbers w:val="0"/>
+              <w:bidi w:val="0"/>
+              <w:spacing w:before="0" w:beforeAutospacing="off" w:after="160" w:afterAutospacing="off" w:line="259" w:lineRule="auto"/>
+              <w:ind w:left="0" w:right="0"/>
+              <w:jc w:val="both"/>
+            </w:pPr>
+            <w:r>
+              <w:rPr>
+                <w:rFonts w:ascii="Calibri" w:hAnsi="Calibri" w:cs="Arial"/>
+                <w:i w:val="1"/>
+                <w:iCs w:val="1"/>
+                <w:color w:val="548DD4"/>
+                <w:sz w:val="18"/>
+                <w:szCs w:val="18"/>
+                <w:lang w:eastAsia="es-CL"/>
+              </w:rPr>
+              <w:t>Niguno</w:t>
             </w:r>
           </w:p>
         </w:tc>
@@ -4339,28 +4343,32 @@
           <w:p>
             <w:pPr>
               <w:pStyle w:val="Normal"/>
-              <w:jc w:val="both"/>
-              <w:rPr>
-                <w:rFonts w:ascii="Calibri" w:hAnsi="Calibri" w:cs="Arial"/>
-                <w:i w:val="1"/>
-                <w:iCs w:val="1"/>
-                <w:color w:val="548DD4"/>
-                <w:sz w:val="18"/>
-                <w:szCs w:val="18"/>
-                <w:lang w:eastAsia="es-CL"/>
-              </w:rPr>
-            </w:pPr>
-            <w:r>
-              <w:rPr>
-                <w:rFonts w:ascii="Calibri" w:hAnsi="Calibri" w:cs="Arial"/>
-                <w:i w:val="1"/>
-                <w:iCs w:val="1"/>
-                <w:color w:val="548DD4"/>
-                <w:sz w:val="18"/>
-                <w:szCs w:val="18"/>
-                <w:lang w:eastAsia="es-CL"/>
-              </w:rPr>
-              <w:t>Plazo extendido</w:t>
+              <w:suppressLineNumbers w:val="0"/>
+              <w:bidi w:val="0"/>
+              <w:spacing w:before="0" w:beforeAutospacing="off" w:after="160" w:afterAutospacing="off" w:line="259" w:lineRule="auto"/>
+              <w:ind w:left="0" w:right="0"/>
+              <w:jc w:val="both"/>
+              <w:rPr>
+                <w:rFonts w:ascii="Calibri" w:hAnsi="Calibri" w:cs="Arial"/>
+                <w:i w:val="1"/>
+                <w:iCs w:val="1"/>
+                <w:color w:val="548DD4"/>
+                <w:sz w:val="18"/>
+                <w:szCs w:val="18"/>
+                <w:lang w:eastAsia="es-CL"/>
+              </w:rPr>
+            </w:pPr>
+            <w:r>
+              <w:rPr>
+                <w:rFonts w:ascii="Calibri" w:hAnsi="Calibri" w:cs="Arial"/>
+                <w:i w:val="1"/>
+                <w:iCs w:val="1"/>
+                <w:color w:val="548DD4"/>
+                <w:sz w:val="18"/>
+                <w:szCs w:val="18"/>
+                <w:lang w:eastAsia="es-CL"/>
+              </w:rPr>
+              <w:t>Plazo al dia</w:t>
             </w:r>
           </w:p>
         </w:tc>
@@ -4422,6 +4430,63 @@
                 <w:rFonts w:ascii="Arial" w:hAnsi="Arial" w:eastAsia="Arial" w:cs="Arial"/>
                 <w:b w:val="0"/>
                 <w:bCs w:val="0"/>
+                <w:i w:val="1"/>
+                <w:iCs w:val="1"/>
+                <w:caps w:val="0"/>
+                <w:smallCaps w:val="0"/>
+                <w:color w:val="548DD4"/>
+                <w:sz w:val="18"/>
+                <w:szCs w:val="18"/>
+                <w:lang w:val="es-CL"/>
+              </w:rPr>
+            </w:pPr>
+            <w:r>
+              <w:rPr>
+                <w:rFonts w:ascii="Arial" w:hAnsi="Arial" w:eastAsia="Arial" w:cs="Arial"/>
+                <w:b w:val="0"/>
+                <w:bCs w:val="0"/>
+                <w:i w:val="1"/>
+                <w:iCs w:val="1"/>
+                <w:caps w:val="0"/>
+                <w:smallCaps w:val="0"/>
+                <w:color w:val="548DD4"/>
+                <w:sz w:val="18"/>
+                <w:szCs w:val="18"/>
+                <w:lang w:val="es-CL"/>
+              </w:rPr>
+              <w:t>Integracion</w:t>
+            </w:r>
+            <w:r>
+              <w:rPr>
+                <w:rFonts w:ascii="Arial" w:hAnsi="Arial" w:eastAsia="Arial" w:cs="Arial"/>
+                <w:b w:val="0"/>
+                <w:bCs w:val="0"/>
+                <w:i w:val="1"/>
+                <w:iCs w:val="1"/>
+                <w:caps w:val="0"/>
+                <w:smallCaps w:val="0"/>
+                <w:color w:val="548DD4"/>
+                <w:sz w:val="18"/>
+                <w:szCs w:val="18"/>
+                <w:lang w:val="es-CL"/>
+              </w:rPr>
+              <w:t xml:space="preserve"> de Voz Guiada</w:t>
+            </w:r>
+          </w:p>
+        </w:tc>
+        <w:tc>
+          <w:tcPr>
+            <w:tcW w:w="1245" w:type="dxa"/>
+            <w:tcMar/>
+          </w:tcPr>
+          <w:p>
+            <w:pPr>
+              <w:spacing w:line="240" w:lineRule="auto"/>
+              <w:jc w:val="both"/>
+              <w:rPr>
+                <w:rFonts w:ascii="Arial" w:hAnsi="Arial" w:eastAsia="Arial" w:cs="Arial"/>
+                <w:b w:val="0"/>
+                <w:bCs w:val="0"/>
                 <w:i w:val="0"/>
                 <w:iCs w:val="0"/>
                 <w:caps w:val="0"/>
@@ -4445,13 +4510,13 @@
                 <w:szCs w:val="18"/>
                 <w:lang w:val="es-CL"/>
               </w:rPr>
-              <w:t>Optimización y ampliación</w:t>
-            </w:r>
-          </w:p>
-        </w:tc>
-        <w:tc>
-          <w:tcPr>
-            <w:tcW w:w="1245" w:type="dxa"/>
+              <w:t>Unity, plugins de voz</w:t>
+            </w:r>
+          </w:p>
+        </w:tc>
+        <w:tc>
+          <w:tcPr>
+            <w:tcW w:w="1064" w:type="dxa"/>
             <w:tcMar/>
           </w:tcPr>
           <w:p>
@@ -4474,29 +4539,145 @@
             <w:r>
               <w:rPr>
                 <w:rFonts w:ascii="Arial" w:hAnsi="Arial" w:eastAsia="Arial" w:cs="Arial"/>
-                <w:b w:val="0"/>
-                <w:bCs w:val="0"/>
-                <w:i w:val="1"/>
-                <w:iCs w:val="1"/>
-                <w:caps w:val="0"/>
-                <w:smallCaps w:val="0"/>
-                <w:color w:val="548DD4"/>
-                <w:sz w:val="18"/>
-                <w:szCs w:val="18"/>
-                <w:lang w:val="es-CL"/>
-              </w:rPr>
-              <w:t>Unity, plugins de voz</w:t>
-            </w:r>
-          </w:p>
-        </w:tc>
-        <w:tc>
-          <w:tcPr>
-            <w:tcW w:w="1064" w:type="dxa"/>
+                <w:b w:val="1"/>
+                <w:bCs w:val="1"/>
+                <w:i w:val="1"/>
+                <w:iCs w:val="1"/>
+                <w:caps w:val="0"/>
+                <w:smallCaps w:val="0"/>
+                <w:color w:val="548DD4"/>
+                <w:sz w:val="18"/>
+                <w:szCs w:val="18"/>
+                <w:lang w:val="es-CL"/>
+              </w:rPr>
+              <w:t>Sprint</w:t>
+            </w:r>
+            <w:r>
+              <w:rPr>
+                <w:rFonts w:ascii="Arial" w:hAnsi="Arial" w:eastAsia="Arial" w:cs="Arial"/>
+                <w:b w:val="1"/>
+                <w:bCs w:val="1"/>
+                <w:i w:val="1"/>
+                <w:iCs w:val="1"/>
+                <w:caps w:val="0"/>
+                <w:smallCaps w:val="0"/>
+                <w:color w:val="548DD4"/>
+                <w:sz w:val="18"/>
+                <w:szCs w:val="18"/>
+                <w:lang w:val="es-CL"/>
+              </w:rPr>
+              <w:t xml:space="preserve">     2</w:t>
+            </w:r>
+            <w:r>
+              <w:br/>
+            </w:r>
+            <w:r>
+              <w:rPr>
+                <w:rFonts w:ascii="Arial" w:hAnsi="Arial" w:eastAsia="Arial" w:cs="Arial"/>
+                <w:b w:val="1"/>
+                <w:bCs w:val="1"/>
+                <w:i w:val="1"/>
+                <w:iCs w:val="1"/>
+                <w:caps w:val="0"/>
+                <w:smallCaps w:val="0"/>
+                <w:color w:val="548DD4"/>
+                <w:sz w:val="18"/>
+                <w:szCs w:val="18"/>
+                <w:lang w:val="es-CL"/>
+              </w:rPr>
+              <w:t>(S</w:t>
+            </w:r>
+            <w:r>
+              <w:rPr>
+                <w:rFonts w:ascii="Arial" w:hAnsi="Arial" w:eastAsia="Arial" w:cs="Arial"/>
+                <w:b w:val="1"/>
+                <w:bCs w:val="1"/>
+                <w:i w:val="1"/>
+                <w:iCs w:val="1"/>
+                <w:caps w:val="0"/>
+                <w:smallCaps w:val="0"/>
+                <w:color w:val="548DD4"/>
+                <w:sz w:val="18"/>
+                <w:szCs w:val="18"/>
+                <w:lang w:val="es-CL"/>
+              </w:rPr>
+              <w:t>9</w:t>
+            </w:r>
+            <w:r>
+              <w:rPr>
+                <w:rFonts w:ascii="Arial" w:hAnsi="Arial" w:eastAsia="Arial" w:cs="Arial"/>
+                <w:b w:val="1"/>
+                <w:bCs w:val="1"/>
+                <w:i w:val="1"/>
+                <w:iCs w:val="1"/>
+                <w:caps w:val="0"/>
+                <w:smallCaps w:val="0"/>
+                <w:color w:val="548DD4"/>
+                <w:sz w:val="18"/>
+                <w:szCs w:val="18"/>
+                <w:lang w:val="es-CL"/>
+              </w:rPr>
+              <w:t>-</w:t>
+            </w:r>
+            <w:r>
+              <w:rPr>
+                <w:rFonts w:ascii="Arial" w:hAnsi="Arial" w:eastAsia="Arial" w:cs="Arial"/>
+                <w:b w:val="1"/>
+                <w:bCs w:val="1"/>
+                <w:i w:val="1"/>
+                <w:iCs w:val="1"/>
+                <w:caps w:val="0"/>
+                <w:smallCaps w:val="0"/>
+                <w:color w:val="548DD4"/>
+                <w:sz w:val="18"/>
+                <w:szCs w:val="18"/>
+                <w:lang w:val="es-CL"/>
+              </w:rPr>
+              <w:t>S1</w:t>
+            </w:r>
+            <w:r>
+              <w:rPr>
+                <w:rFonts w:ascii="Arial" w:hAnsi="Arial" w:eastAsia="Arial" w:cs="Arial"/>
+                <w:b w:val="1"/>
+                <w:bCs w:val="1"/>
+                <w:i w:val="1"/>
+                <w:iCs w:val="1"/>
+                <w:caps w:val="0"/>
+                <w:smallCaps w:val="0"/>
+                <w:color w:val="548DD4"/>
+                <w:sz w:val="18"/>
+                <w:szCs w:val="18"/>
+                <w:lang w:val="es-CL"/>
+              </w:rPr>
+              <w:t>0</w:t>
+            </w:r>
+            <w:r>
+              <w:rPr>
+                <w:rFonts w:ascii="Arial" w:hAnsi="Arial" w:eastAsia="Arial" w:cs="Arial"/>
+                <w:b w:val="1"/>
+                <w:bCs w:val="1"/>
+                <w:i w:val="1"/>
+                <w:iCs w:val="1"/>
+                <w:caps w:val="0"/>
+                <w:smallCaps w:val="0"/>
+                <w:color w:val="548DD4"/>
+                <w:sz w:val="18"/>
+                <w:szCs w:val="18"/>
+                <w:lang w:val="es-CL"/>
+              </w:rPr>
+              <w:t>)</w:t>
+            </w:r>
+          </w:p>
+        </w:tc>
+        <w:tc>
+          <w:tcPr>
+            <w:tcW w:w="1170" w:type="dxa"/>
             <w:tcMar/>
           </w:tcPr>
           <w:p>
             <w:pPr>
-              <w:spacing w:line="240" w:lineRule="auto"/>
+              <w:spacing w:before="0" w:beforeAutospacing="off" w:after="160" w:afterAutospacing="off" w:line="240" w:lineRule="auto"/>
+              <w:ind w:left="0" w:right="0"/>
               <w:jc w:val="both"/>
               <w:rPr>
                 <w:rFonts w:ascii="Arial" w:hAnsi="Arial" w:eastAsia="Arial" w:cs="Arial"/>
@@ -4514,145 +4695,23 @@
             <w:r>
               <w:rPr>
                 <w:rFonts w:ascii="Arial" w:hAnsi="Arial" w:eastAsia="Arial" w:cs="Arial"/>
-                <w:b w:val="1"/>
-                <w:bCs w:val="1"/>
-                <w:i w:val="1"/>
-                <w:iCs w:val="1"/>
-                <w:caps w:val="0"/>
-                <w:smallCaps w:val="0"/>
-                <w:color w:val="548DD4"/>
-                <w:sz w:val="18"/>
-                <w:szCs w:val="18"/>
-                <w:lang w:val="es-CL"/>
-              </w:rPr>
-              <w:t>Sprint</w:t>
-            </w:r>
-            <w:r>
-              <w:rPr>
-                <w:rFonts w:ascii="Arial" w:hAnsi="Arial" w:eastAsia="Arial" w:cs="Arial"/>
-                <w:b w:val="1"/>
-                <w:bCs w:val="1"/>
-                <w:i w:val="1"/>
-                <w:iCs w:val="1"/>
-                <w:caps w:val="0"/>
-                <w:smallCaps w:val="0"/>
-                <w:color w:val="548DD4"/>
-                <w:sz w:val="18"/>
-                <w:szCs w:val="18"/>
-                <w:lang w:val="es-CL"/>
-              </w:rPr>
-              <w:t xml:space="preserve">     2</w:t>
-            </w:r>
-            <w:r>
-              <w:br/>
-            </w:r>
-            <w:r>
-              <w:rPr>
-                <w:rFonts w:ascii="Arial" w:hAnsi="Arial" w:eastAsia="Arial" w:cs="Arial"/>
-                <w:b w:val="1"/>
-                <w:bCs w:val="1"/>
-                <w:i w:val="1"/>
-                <w:iCs w:val="1"/>
-                <w:caps w:val="0"/>
-                <w:smallCaps w:val="0"/>
-                <w:color w:val="548DD4"/>
-                <w:sz w:val="18"/>
-                <w:szCs w:val="18"/>
-                <w:lang w:val="es-CL"/>
-              </w:rPr>
-              <w:t>(S</w:t>
-            </w:r>
-            <w:r>
-              <w:rPr>
-                <w:rFonts w:ascii="Arial" w:hAnsi="Arial" w:eastAsia="Arial" w:cs="Arial"/>
-                <w:b w:val="1"/>
-                <w:bCs w:val="1"/>
-                <w:i w:val="1"/>
-                <w:iCs w:val="1"/>
-                <w:caps w:val="0"/>
-                <w:smallCaps w:val="0"/>
-                <w:color w:val="548DD4"/>
-                <w:sz w:val="18"/>
-                <w:szCs w:val="18"/>
-                <w:lang w:val="es-CL"/>
-              </w:rPr>
-              <w:t>9</w:t>
-            </w:r>
-            <w:r>
-              <w:rPr>
-                <w:rFonts w:ascii="Arial" w:hAnsi="Arial" w:eastAsia="Arial" w:cs="Arial"/>
-                <w:b w:val="1"/>
-                <w:bCs w:val="1"/>
-                <w:i w:val="1"/>
-                <w:iCs w:val="1"/>
-                <w:caps w:val="0"/>
-                <w:smallCaps w:val="0"/>
-                <w:color w:val="548DD4"/>
-                <w:sz w:val="18"/>
-                <w:szCs w:val="18"/>
-                <w:lang w:val="es-CL"/>
-              </w:rPr>
-              <w:t>-</w:t>
-            </w:r>
-            <w:r>
-              <w:rPr>
-                <w:rFonts w:ascii="Arial" w:hAnsi="Arial" w:eastAsia="Arial" w:cs="Arial"/>
-                <w:b w:val="1"/>
-                <w:bCs w:val="1"/>
-                <w:i w:val="1"/>
-                <w:iCs w:val="1"/>
-                <w:caps w:val="0"/>
-                <w:smallCaps w:val="0"/>
-                <w:color w:val="548DD4"/>
-                <w:sz w:val="18"/>
-                <w:szCs w:val="18"/>
-                <w:lang w:val="es-CL"/>
-              </w:rPr>
-              <w:t>S1</w:t>
-            </w:r>
-            <w:r>
-              <w:rPr>
-                <w:rFonts w:ascii="Arial" w:hAnsi="Arial" w:eastAsia="Arial" w:cs="Arial"/>
-                <w:b w:val="1"/>
-                <w:bCs w:val="1"/>
-                <w:i w:val="1"/>
-                <w:iCs w:val="1"/>
-                <w:caps w:val="0"/>
-                <w:smallCaps w:val="0"/>
-                <w:color w:val="548DD4"/>
-                <w:sz w:val="18"/>
-                <w:szCs w:val="18"/>
-                <w:lang w:val="es-CL"/>
-              </w:rPr>
-              <w:t>0</w:t>
-            </w:r>
-            <w:r>
-              <w:rPr>
-                <w:rFonts w:ascii="Arial" w:hAnsi="Arial" w:eastAsia="Arial" w:cs="Arial"/>
-                <w:b w:val="1"/>
-                <w:bCs w:val="1"/>
-                <w:i w:val="1"/>
-                <w:iCs w:val="1"/>
-                <w:caps w:val="0"/>
-                <w:smallCaps w:val="0"/>
-                <w:color w:val="548DD4"/>
-                <w:sz w:val="18"/>
-                <w:szCs w:val="18"/>
-                <w:lang w:val="es-CL"/>
-              </w:rPr>
-              <w:t>)</w:t>
-            </w:r>
-          </w:p>
-        </w:tc>
-        <w:tc>
-          <w:tcPr>
-            <w:tcW w:w="1170" w:type="dxa"/>
-            <w:tcMar/>
-          </w:tcPr>
-          <w:p>
-            <w:pPr>
-              <w:spacing w:before="0" w:beforeAutospacing="off" w:after="160" w:afterAutospacing="off" w:line="240" w:lineRule="auto"/>
-              <w:ind w:left="0" w:right="0"/>
+                <w:b w:val="0"/>
+                <w:bCs w:val="0"/>
+                <w:i w:val="1"/>
+                <w:iCs w:val="1"/>
+                <w:caps w:val="0"/>
+                <w:smallCaps w:val="0"/>
+                <w:color w:val="548DD4"/>
+                <w:sz w:val="18"/>
+                <w:szCs w:val="18"/>
+                <w:lang w:val="es-CL"/>
+              </w:rPr>
+              <w:t>Equipo</w:t>
+            </w:r>
+          </w:p>
+          <w:p>
+            <w:pPr>
+              <w:spacing w:line="240" w:lineRule="auto"/>
               <w:jc w:val="both"/>
               <w:rPr>
                 <w:rFonts w:ascii="Arial" w:hAnsi="Arial" w:eastAsia="Arial" w:cs="Arial"/>
@@ -4667,23 +4726,13 @@
                 <w:szCs w:val="18"/>
               </w:rPr>
             </w:pPr>
-            <w:r>
-              <w:rPr>
-                <w:rFonts w:ascii="Arial" w:hAnsi="Arial" w:eastAsia="Arial" w:cs="Arial"/>
-                <w:b w:val="0"/>
-                <w:bCs w:val="0"/>
-                <w:i w:val="1"/>
-                <w:iCs w:val="1"/>
-                <w:caps w:val="0"/>
-                <w:smallCaps w:val="0"/>
-                <w:color w:val="548DD4"/>
-                <w:sz w:val="18"/>
-                <w:szCs w:val="18"/>
-                <w:lang w:val="es-CL"/>
-              </w:rPr>
-              <w:t>Equipo</w:t>
-            </w:r>
-          </w:p>
+          </w:p>
+        </w:tc>
+        <w:tc>
+          <w:tcPr>
+            <w:tcW w:w="1305" w:type="dxa"/>
+            <w:tcMar/>
+          </w:tcPr>
           <w:p>
             <w:pPr>
               <w:spacing w:line="240" w:lineRule="auto"/>
@@ -4701,30 +4750,6 @@
                 <w:szCs w:val="18"/>
               </w:rPr>
             </w:pPr>
-          </w:p>
-        </w:tc>
-        <w:tc>
-          <w:tcPr>
-            <w:tcW w:w="1305" w:type="dxa"/>
-            <w:tcMar/>
-          </w:tcPr>
-          <w:p>
-            <w:pPr>
-              <w:spacing w:line="240" w:lineRule="auto"/>
-              <w:jc w:val="both"/>
-              <w:rPr>
-                <w:rFonts w:ascii="Arial" w:hAnsi="Arial" w:eastAsia="Arial" w:cs="Arial"/>
-                <w:b w:val="0"/>
-                <w:bCs w:val="0"/>
-                <w:i w:val="0"/>
-                <w:iCs w:val="0"/>
-                <w:caps w:val="0"/>
-                <w:smallCaps w:val="0"/>
-                <w:color w:val="548DD4"/>
-                <w:sz w:val="18"/>
-                <w:szCs w:val="18"/>
-              </w:rPr>
-            </w:pPr>
             <w:r>
               <w:rPr>
                 <w:rFonts w:ascii="Arial" w:hAnsi="Arial" w:eastAsia="Arial" w:cs="Arial"/>
@@ -4772,7 +4797,7 @@
                 <w:szCs w:val="18"/>
                 <w:lang w:eastAsia="es-CL"/>
               </w:rPr>
-              <w:t>No iniciado</w:t>
+              <w:t>En Curso</w:t>
             </w:r>
           </w:p>
         </w:tc>
@@ -5789,54 +5814,6 @@
                 <w:lang w:val="es-CL"/>
               </w:rPr>
             </w:pPr>
-            <w:r>
-              <w:rPr>
-                <w:rFonts w:ascii="Arial" w:hAnsi="Arial" w:eastAsia="Arial" w:cs="Arial"/>
-                <w:b w:val="1"/>
-                <w:bCs w:val="1"/>
-                <w:i w:val="1"/>
-                <w:iCs w:val="1"/>
-                <w:caps w:val="0"/>
-                <w:smallCaps w:val="0"/>
-                <w:color w:val="548DD4"/>
-                <w:sz w:val="18"/>
-                <w:szCs w:val="18"/>
-                <w:lang w:val="es-CL"/>
-              </w:rPr>
-              <w:t xml:space="preserve">Sprint </w:t>
-            </w:r>
-            <w:r>
-              <w:rPr>
-                <w:rFonts w:ascii="Arial" w:hAnsi="Arial" w:eastAsia="Arial" w:cs="Arial"/>
-                <w:b w:val="1"/>
-                <w:bCs w:val="1"/>
-                <w:i w:val="1"/>
-                <w:iCs w:val="1"/>
-                <w:caps w:val="0"/>
-                <w:smallCaps w:val="0"/>
-                <w:color w:val="548DD4"/>
-                <w:sz w:val="18"/>
-                <w:szCs w:val="18"/>
-                <w:lang w:val="es-CL"/>
-              </w:rPr>
-              <w:t>3</w:t>
-            </w:r>
-            <w:r>
-              <w:rPr>
-                <w:rFonts w:ascii="Arial" w:hAnsi="Arial" w:eastAsia="Arial" w:cs="Arial"/>
-                <w:b w:val="1"/>
-                <w:bCs w:val="1"/>
-                <w:i w:val="1"/>
-                <w:iCs w:val="1"/>
-                <w:caps w:val="0"/>
-                <w:smallCaps w:val="0"/>
-                <w:color w:val="548DD4"/>
-                <w:sz w:val="18"/>
-                <w:szCs w:val="18"/>
-                <w:lang w:val="es-CL"/>
-              </w:rPr>
-              <w:t xml:space="preserve"> </w:t>
-            </w:r>
             <w:r>
               <w:rPr>
                 <w:rFonts w:ascii="Arial" w:hAnsi="Arial" w:eastAsia="Arial" w:cs="Arial"/>
@@ -9104,7 +9081,7 @@
     <w:name w:val="List Paragraph"/>
     <w:basedOn w:val="Normal"/>
     <w:qFormat/>
-    <w:rsid w:val="6FED0804"/>
+    <w:rsid w:val="7956F0EE"/>
     <w:pPr>
       <w:spacing/>
       <w:ind w:left="720"/>

</xml_diff>